<commit_message>
Started to make presentation
</commit_message>
<xml_diff>
--- a/AbhisReport1.docx
+++ b/AbhisReport1.docx
@@ -113,15 +113,7 @@
         <w:ind w:left="360"/>
       </w:pPr>
       <w:r>
-        <w:t>PROG: START 20F0</w:t>
-      </w:r>
-      <w:proofErr w:type="gramStart"/>
-      <w:r>
-        <w:t>H  /</w:t>
-      </w:r>
-      <w:proofErr w:type="gramEnd"/>
-      <w:r>
-        <w:t>/ STARTING OF THE PROGRAM</w:t>
+        <w:t>PROG: START 20F0H  // STARTING OF THE PROGRAM</w:t>
       </w:r>
     </w:p>
     <w:p>
@@ -130,15 +122,7 @@
         <w:ind w:left="360"/>
       </w:pPr>
       <w:r>
-        <w:t>BEGIN: MVI A, =64</w:t>
-      </w:r>
-      <w:proofErr w:type="gramStart"/>
-      <w:r>
-        <w:t>H  /</w:t>
-      </w:r>
-      <w:proofErr w:type="gramEnd"/>
-      <w:r>
-        <w:t>/ COUNT</w:t>
+        <w:t>BEGIN: MVI A, =64H  // COUNT</w:t>
       </w:r>
     </w:p>
     <w:p>
@@ -437,15 +421,7 @@
         <w:t xml:space="preserve"> the output generated by the first pass</w:t>
       </w:r>
       <w:r>
-        <w:t xml:space="preserve"> as </w:t>
-      </w:r>
-      <w:proofErr w:type="gramStart"/>
-      <w:r>
-        <w:t>a</w:t>
-      </w:r>
-      <w:proofErr w:type="gramEnd"/>
-      <w:r>
-        <w:t xml:space="preserve"> input for itself</w:t>
+        <w:t xml:space="preserve"> as a input for itself</w:t>
       </w:r>
       <w:r>
         <w:t xml:space="preserve"> and </w:t>
@@ -918,13 +894,7 @@
         <w:shd w:val="clear" w:color="auto" w:fill="FFFFFF" w:themeFill="background1"/>
       </w:pPr>
       <w:r>
-        <w:t>A Machine-op table, that indicates the symbolic mnemonic for each instruction and its length</w:t>
-      </w:r>
-      <w:r>
-        <w:t xml:space="preserve"> </w:t>
-      </w:r>
-      <w:r>
-        <w:t>(two, four, or six bytes).</w:t>
+        <w:t>A Machine-op table, that indicates the symbolic mnemonic for each instruction and its length (two, four, or six bytes).</w:t>
       </w:r>
     </w:p>
     <w:p>
@@ -937,13 +907,7 @@
         <w:shd w:val="clear" w:color="auto" w:fill="FFFFFF" w:themeFill="background1"/>
       </w:pPr>
       <w:r>
-        <w:t xml:space="preserve">A pseudo-op table, that indicates the symbolic mnemonic and action to be taken for each pseudo-op in pass </w:t>
-      </w:r>
-      <w:r>
-        <w:t>2</w:t>
-      </w:r>
-      <w:r>
-        <w:t>.</w:t>
+        <w:t>A pseudo-op table, that indicates the symbolic mnemonic and action to be taken for each pseudo-op in pass 2.</w:t>
       </w:r>
     </w:p>
     <w:p>
@@ -1069,13 +1033,7 @@
         <w:t>contain</w:t>
       </w:r>
       <w:r>
-        <w:t xml:space="preserve">s Mnemonic, operand 1, operand 2, opcode, Length of the instruction, </w:t>
-      </w:r>
-      <w:r>
-        <w:t>Instruction type</w:t>
-      </w:r>
-      <w:r>
-        <w:t xml:space="preserve">. They also require pseudo-op table (POT) which contains </w:t>
+        <w:t xml:space="preserve">s Mnemonic, operand 1, operand 2, opcode, Length of the instruction, Instruction type. They also require pseudo-op table (POT) which contains </w:t>
       </w:r>
       <w:r>
         <w:t xml:space="preserve">the pseudo-ops. Both these tables are </w:t>
@@ -1097,8 +1055,6 @@
       <w:r>
         <w:t>The contents of these tables are not filled in or altered during the assembly process.</w:t>
       </w:r>
-      <w:bookmarkStart w:id="0" w:name="_GoBack"/>
-      <w:bookmarkEnd w:id="0"/>
     </w:p>
     <w:p>
       <w:pPr>
@@ -2277,6 +2233,54 @@
       <w:pPr>
         <w:shd w:val="clear" w:color="auto" w:fill="FFFFFF" w:themeFill="background1"/>
       </w:pPr>
+    </w:p>
+    <w:p>
+      <w:pPr>
+        <w:shd w:val="clear" w:color="auto" w:fill="FFFFFF" w:themeFill="background1"/>
+      </w:pPr>
+    </w:p>
+    <w:p>
+      <w:pPr>
+        <w:shd w:val="clear" w:color="auto" w:fill="FFFFFF" w:themeFill="background1"/>
+      </w:pPr>
+      <w:proofErr w:type="spellStart"/>
+      <w:r>
+        <w:t>Q.How</w:t>
+      </w:r>
+      <w:proofErr w:type="spellEnd"/>
+      <w:r>
+        <w:t xml:space="preserve"> did we add leading zeros to any operand?</w:t>
+      </w:r>
+    </w:p>
+    <w:p>
+      <w:pPr>
+        <w:shd w:val="clear" w:color="auto" w:fill="FFFFFF" w:themeFill="background1"/>
+      </w:pPr>
+      <w:r>
+        <w:t>Ans. First convert the operand string to integer by using “</w:t>
+      </w:r>
+      <w:proofErr w:type="spellStart"/>
+      <w:r>
+        <w:t>strtol</w:t>
+      </w:r>
+      <w:proofErr w:type="spellEnd"/>
+      <w:r>
+        <w:t>” function. And then convert the number to Hex by</w:t>
+      </w:r>
+      <w:r>
+        <w:t xml:space="preserve"> giving </w:t>
+      </w:r>
+      <w:r>
+        <w:t xml:space="preserve"> using “</w:t>
+      </w:r>
+      <w:proofErr w:type="spellStart"/>
+      <w:r>
+        <w:t>sprintf</w:t>
+      </w:r>
+      <w:proofErr w:type="spellEnd"/>
+      <w:r>
+        <w:t>” function and thus we get a number with leading zeros.</w:t>
+      </w:r>
     </w:p>
     <w:sectPr>
       <w:pgSz w:w="12240" w:h="15840"/>
@@ -3060,6 +3064,7 @@
     <w:lsdException w:name="HTML Sample" w:semiHidden="1" w:unhideWhenUsed="1"/>
     <w:lsdException w:name="HTML Typewriter" w:semiHidden="1" w:unhideWhenUsed="1"/>
     <w:lsdException w:name="HTML Variable" w:semiHidden="1" w:unhideWhenUsed="1"/>
+    <w:lsdException w:name="Normal Table" w:semiHidden="1" w:unhideWhenUsed="1"/>
     <w:lsdException w:name="annotation subject" w:semiHidden="1" w:unhideWhenUsed="1"/>
     <w:lsdException w:name="No List" w:semiHidden="1" w:unhideWhenUsed="1"/>
     <w:lsdException w:name="Outline List 1" w:semiHidden="1" w:unhideWhenUsed="1"/>
@@ -3106,8 +3111,10 @@
     <w:lsdException w:name="Table Subtle 2" w:semiHidden="1" w:unhideWhenUsed="1"/>
     <w:lsdException w:name="Table Web 1" w:semiHidden="1" w:unhideWhenUsed="1"/>
     <w:lsdException w:name="Table Web 2" w:semiHidden="1" w:unhideWhenUsed="1"/>
+    <w:lsdException w:name="Table Web 3" w:semiHidden="1" w:unhideWhenUsed="1"/>
     <w:lsdException w:name="Balloon Text" w:semiHidden="1" w:unhideWhenUsed="1"/>
     <w:lsdException w:name="Table Grid" w:uiPriority="39"/>
+    <w:lsdException w:name="Table Theme" w:semiHidden="1" w:unhideWhenUsed="1"/>
     <w:lsdException w:name="Placeholder Text" w:semiHidden="1"/>
     <w:lsdException w:name="No Spacing" w:uiPriority="1" w:qFormat="1"/>
     <w:lsdException w:name="Light Shading" w:uiPriority="60"/>
@@ -3389,6 +3396,16 @@
         <w:insideV w:val="single" w:sz="4" w:space="0" w:color="auto"/>
       </w:tblBorders>
     </w:tblPr>
+  </w:style>
+  <w:style w:type="character" w:styleId="PlaceholderText">
+    <w:name w:val="Placeholder Text"/>
+    <w:basedOn w:val="DefaultParagraphFont"/>
+    <w:uiPriority w:val="99"/>
+    <w:semiHidden/>
+    <w:rsid w:val="00A417E2"/>
+    <w:rPr>
+      <w:color w:val="808080"/>
+    </w:rPr>
   </w:style>
 </w:styles>
 </file>

</xml_diff>